<commit_message>
4.1 - especificação de caso de uso
</commit_message>
<xml_diff>
--- a/Diagramas/Especificacao UC.docx
+++ b/Diagramas/Especificacao UC.docx
@@ -38,10 +38,10 @@
         <w:tblLook w:val="05A0" w:firstRow="1" w:lastRow="0" w:firstColumn="1" w:lastColumn="1" w:noHBand="0" w:noVBand="1"/>
       </w:tblPr>
       <w:tblGrid>
-        <w:gridCol w:w="2324"/>
-        <w:gridCol w:w="2498"/>
-        <w:gridCol w:w="2293"/>
-        <w:gridCol w:w="1567"/>
+        <w:gridCol w:w="2325"/>
+        <w:gridCol w:w="2499"/>
+        <w:gridCol w:w="2292"/>
+        <w:gridCol w:w="1566"/>
       </w:tblGrid>
       <w:tr>
         <w:trPr>
@@ -124,7 +124,7 @@
                 <w:szCs w:val="20"/>
                 <w:lang w:eastAsia="pt-BR"/>
               </w:rPr>
-              <w:t>3</w:t>
+              <w:t>4</w:t>
             </w:r>
           </w:p>
         </w:tc>
@@ -188,19 +188,19 @@
               <w:ind w:left="142"/>
               <w:rPr>
                 <w:rFonts w:eastAsia="Times New Roman" w:cstheme="minorHAnsi"/>
-                <w:sz w:val="24"/>
-                <w:szCs w:val="24"/>
-                <w:lang w:eastAsia="pt-BR"/>
-              </w:rPr>
-            </w:pPr>
-            <w:r>
-              <w:rPr>
-                <w:rFonts w:eastAsia="Times New Roman" w:cstheme="minorHAnsi"/>
-                <w:sz w:val="24"/>
-                <w:szCs w:val="24"/>
-                <w:lang w:eastAsia="pt-BR"/>
-              </w:rPr>
-              <w:t>Realizar Pedido</w:t>
+                <w:sz w:val="20"/>
+                <w:szCs w:val="20"/>
+                <w:lang w:eastAsia="pt-BR"/>
+              </w:rPr>
+            </w:pPr>
+            <w:r>
+              <w:rPr>
+                <w:rFonts w:eastAsia="Times New Roman" w:cstheme="minorHAnsi"/>
+                <w:sz w:val="20"/>
+                <w:szCs w:val="20"/>
+                <w:lang w:eastAsia="pt-BR"/>
+              </w:rPr>
+              <w:t>Forma de pagamento</w:t>
             </w:r>
           </w:p>
         </w:tc>
@@ -264,20 +264,19 @@
               <w:ind w:left="142"/>
               <w:rPr>
                 <w:rFonts w:eastAsia="Times New Roman" w:cstheme="minorHAnsi"/>
-                <w:sz w:val="24"/>
-                <w:szCs w:val="24"/>
-                <w:lang w:eastAsia="pt-BR"/>
-              </w:rPr>
-            </w:pPr>
-            <w:r>
-              <w:rPr>
-                <w:rFonts w:eastAsia="Times New Roman" w:cstheme="minorHAnsi"/>
-                <w:color w:val="000000"/>
-                <w:sz w:val="20"/>
-                <w:szCs w:val="20"/>
-                <w:lang w:eastAsia="pt-BR"/>
-              </w:rPr>
-              <w:t>Pedido</w:t>
+                <w:sz w:val="20"/>
+                <w:szCs w:val="20"/>
+                <w:lang w:eastAsia="pt-BR"/>
+              </w:rPr>
+            </w:pPr>
+            <w:r>
+              <w:rPr>
+                <w:rFonts w:eastAsia="Times New Roman" w:cstheme="minorHAnsi"/>
+                <w:sz w:val="20"/>
+                <w:szCs w:val="20"/>
+                <w:lang w:eastAsia="pt-BR"/>
+              </w:rPr>
+              <w:t>Pagamento</w:t>
             </w:r>
           </w:p>
         </w:tc>
@@ -353,17 +352,17 @@
                 <w:szCs w:val="20"/>
                 <w:lang w:eastAsia="pt-BR"/>
               </w:rPr>
-              <w:t>06/09</w:t>
-            </w:r>
-            <w:r>
-              <w:rPr>
-                <w:rFonts w:eastAsia="Times New Roman" w:cstheme="minorHAnsi"/>
-                <w:color w:val="000000"/>
-                <w:sz w:val="20"/>
-                <w:szCs w:val="20"/>
-                <w:lang w:eastAsia="pt-BR"/>
-              </w:rPr>
-              <w:t>/2023 </w:t>
+              <w:t>2</w:t>
+            </w:r>
+            <w:r>
+              <w:rPr>
+                <w:rFonts w:eastAsia="Times New Roman" w:cstheme="minorHAnsi"/>
+                <w:color w:val="000000"/>
+                <w:sz w:val="20"/>
+                <w:szCs w:val="20"/>
+                <w:lang w:eastAsia="pt-BR"/>
+              </w:rPr>
+              <w:t>0/09/2023 </w:t>
             </w:r>
           </w:p>
         </w:tc>
@@ -765,7 +764,7 @@
       </w:tr>
       <w:tr>
         <w:trPr>
-          <w:trHeight w:val="2647"/>
+          <w:trHeight w:val="1823"/>
         </w:trPr>
         <w:tc>
           <w:tcPr>
@@ -818,97 +817,76 @@
           </w:tcPr>
           <w:p>
             <w:pPr>
-              <w:pStyle w:val="NormalWeb"/>
-              <w:spacing w:before="240" w:beforeAutospacing="0" w:after="0" w:afterAutospacing="0"/>
-              <w:rPr>
-                <w:rFonts w:asciiTheme="minorHAnsi" w:hAnsiTheme="minorHAnsi" w:cstheme="minorHAnsi"/>
-                <w:color w:val="000000"/>
-              </w:rPr>
-            </w:pPr>
-            <w:r>
-              <w:rPr>
-                <w:rFonts w:asciiTheme="minorHAnsi" w:hAnsiTheme="minorHAnsi" w:cstheme="minorHAnsi"/>
-                <w:color w:val="000000"/>
-              </w:rPr>
-              <w:t>Visualiza o cardápio da semana </w:t>
-            </w:r>
-          </w:p>
-          <w:p>
-            <w:pPr>
-              <w:pStyle w:val="NormalWeb"/>
-              <w:spacing w:before="240" w:beforeAutospacing="0" w:after="0" w:afterAutospacing="0"/>
-              <w:rPr>
-                <w:rFonts w:asciiTheme="minorHAnsi" w:hAnsiTheme="minorHAnsi" w:cstheme="minorHAnsi"/>
-                <w:color w:val="000000"/>
-              </w:rPr>
-            </w:pPr>
-            <w:r>
-              <w:rPr>
-                <w:rFonts w:asciiTheme="minorHAnsi" w:hAnsiTheme="minorHAnsi" w:cstheme="minorHAnsi"/>
-                <w:color w:val="000000"/>
-              </w:rPr>
-              <w:t>Escolhe o tipo de pão e quantidade</w:t>
-            </w:r>
-          </w:p>
-          <w:p>
-            <w:pPr>
-              <w:pStyle w:val="NormalWeb"/>
-              <w:spacing w:before="240" w:beforeAutospacing="0" w:after="0" w:afterAutospacing="0"/>
-              <w:rPr>
-                <w:rFonts w:asciiTheme="minorHAnsi" w:hAnsiTheme="minorHAnsi" w:cstheme="minorHAnsi"/>
-              </w:rPr>
-            </w:pPr>
-            <w:r>
-              <w:rPr>
-                <w:rFonts w:asciiTheme="minorHAnsi" w:hAnsiTheme="minorHAnsi" w:cstheme="minorHAnsi"/>
-                <w:color w:val="000000"/>
-              </w:rPr>
-              <w:t>Fazer pedido</w:t>
-            </w:r>
-          </w:p>
-          <w:p>
-            <w:pPr>
-              <w:pStyle w:val="NormalWeb"/>
-              <w:spacing w:before="240" w:beforeAutospacing="0" w:after="0" w:afterAutospacing="0"/>
-              <w:rPr>
-                <w:rFonts w:asciiTheme="minorHAnsi" w:hAnsiTheme="minorHAnsi" w:cstheme="minorHAnsi"/>
-              </w:rPr>
-            </w:pPr>
-            <w:r>
-              <w:rPr>
-                <w:rFonts w:asciiTheme="minorHAnsi" w:hAnsiTheme="minorHAnsi" w:cstheme="minorHAnsi"/>
-                <w:color w:val="000000"/>
-              </w:rPr>
-              <w:t>Verificar o local e a disponibilidade para entrega do produto.</w:t>
-            </w:r>
-          </w:p>
-          <w:p>
-            <w:pPr>
-              <w:pStyle w:val="NormalWeb"/>
-              <w:spacing w:before="240" w:beforeAutospacing="0" w:after="0" w:afterAutospacing="0"/>
-              <w:rPr>
-                <w:rFonts w:asciiTheme="minorHAnsi" w:hAnsiTheme="minorHAnsi" w:cstheme="minorHAnsi"/>
-              </w:rPr>
-            </w:pPr>
-            <w:r>
-              <w:rPr>
-                <w:rFonts w:asciiTheme="minorHAnsi" w:hAnsiTheme="minorHAnsi" w:cstheme="minorHAnsi"/>
-                <w:color w:val="000000"/>
-              </w:rPr>
-              <w:t>Conduzir para página de vendas</w:t>
-            </w:r>
-          </w:p>
-          <w:p>
-            <w:pPr>
-              <w:shd w:val="clear" w:color="auto" w:fill="FFFFFF"/>
-              <w:spacing w:after="0" w:line="240" w:lineRule="auto"/>
-              <w:rPr>
-                <w:rFonts w:eastAsia="Times New Roman" w:cstheme="minorHAnsi"/>
-                <w:sz w:val="24"/>
-                <w:szCs w:val="24"/>
-                <w:lang w:eastAsia="pt-BR"/>
-              </w:rPr>
-            </w:pPr>
+              <w:spacing w:before="240" w:after="0" w:line="240" w:lineRule="auto"/>
+              <w:rPr>
+                <w:rFonts w:eastAsia="Times New Roman" w:cstheme="minorHAnsi"/>
+                <w:sz w:val="24"/>
+                <w:szCs w:val="24"/>
+                <w:lang w:eastAsia="pt-BR"/>
+              </w:rPr>
+            </w:pPr>
+            <w:r>
+              <w:rPr>
+                <w:rFonts w:eastAsia="Times New Roman" w:cstheme="minorHAnsi"/>
+                <w:color w:val="000000"/>
+                <w:sz w:val="24"/>
+                <w:szCs w:val="24"/>
+                <w:lang w:eastAsia="pt-BR"/>
+              </w:rPr>
+              <w:t>Selecionar a forma de pagamento </w:t>
+            </w:r>
+          </w:p>
+          <w:p>
+            <w:pPr>
+              <w:spacing w:before="240" w:after="0" w:line="240" w:lineRule="auto"/>
+              <w:rPr>
+                <w:rFonts w:eastAsia="Times New Roman" w:cstheme="minorHAnsi"/>
+                <w:sz w:val="24"/>
+                <w:szCs w:val="24"/>
+                <w:lang w:eastAsia="pt-BR"/>
+              </w:rPr>
+            </w:pPr>
+            <w:r>
+              <w:rPr>
+                <w:rFonts w:eastAsia="Times New Roman" w:cstheme="minorHAnsi"/>
+                <w:color w:val="000000"/>
+                <w:sz w:val="24"/>
+                <w:szCs w:val="24"/>
+                <w:lang w:eastAsia="pt-BR"/>
+              </w:rPr>
+              <w:t xml:space="preserve"> Confirmar pedido</w:t>
+            </w:r>
+          </w:p>
+          <w:p>
+            <w:pPr>
+              <w:spacing w:before="240" w:after="0" w:line="240" w:lineRule="auto"/>
+              <w:rPr>
+                <w:rFonts w:eastAsia="Times New Roman" w:cstheme="minorHAnsi"/>
+                <w:sz w:val="24"/>
+                <w:szCs w:val="24"/>
+                <w:lang w:eastAsia="pt-BR"/>
+              </w:rPr>
+            </w:pPr>
+            <w:r>
+              <w:rPr>
+                <w:rFonts w:eastAsia="Times New Roman" w:cstheme="minorHAnsi"/>
+                <w:color w:val="000000"/>
+                <w:sz w:val="24"/>
+                <w:szCs w:val="24"/>
+                <w:lang w:eastAsia="pt-BR"/>
+              </w:rPr>
+              <w:t>Finalizar compra</w:t>
+            </w:r>
+            <w:r>
+              <w:rPr>
+                <w:rFonts w:ascii="Arial" w:eastAsia="Times New Roman" w:hAnsi="Arial" w:cs="Arial"/>
+                <w:color w:val="000000"/>
+                <w:sz w:val="24"/>
+                <w:szCs w:val="24"/>
+                <w:lang w:eastAsia="pt-BR"/>
+              </w:rPr>
+              <w:t> </w:t>
+            </w:r>
           </w:p>
         </w:tc>
       </w:tr>
@@ -949,17 +927,7 @@
                 <w:szCs w:val="20"/>
                 <w:lang w:eastAsia="pt-BR"/>
               </w:rPr>
-              <w:t>Fluxo alternativo 1</w:t>
-            </w:r>
-            <w:r>
-              <w:rPr>
-                <w:rFonts w:eastAsia="Times New Roman" w:cstheme="minorHAnsi"/>
-                <w:color w:val="000000"/>
-                <w:sz w:val="20"/>
-                <w:szCs w:val="20"/>
-                <w:lang w:eastAsia="pt-BR"/>
-              </w:rPr>
-              <w:t> </w:t>
+              <w:t>Resposta do Sistema</w:t>
             </w:r>
           </w:p>
         </w:tc>
@@ -977,6 +945,80 @@
           </w:tcPr>
           <w:p>
             <w:pPr>
+              <w:spacing w:before="240" w:after="0" w:line="240" w:lineRule="auto"/>
+              <w:rPr>
+                <w:rFonts w:eastAsia="Times New Roman" w:cstheme="minorHAnsi"/>
+                <w:sz w:val="24"/>
+                <w:szCs w:val="24"/>
+                <w:lang w:eastAsia="pt-BR"/>
+              </w:rPr>
+            </w:pPr>
+            <w:r>
+              <w:rPr>
+                <w:rFonts w:eastAsia="Times New Roman" w:cstheme="minorHAnsi"/>
+                <w:color w:val="000000"/>
+                <w:sz w:val="24"/>
+                <w:szCs w:val="24"/>
+                <w:lang w:eastAsia="pt-BR"/>
+              </w:rPr>
+              <w:t>Ao clicar no ícone de pagamento o cliente faz a escolha das opções de pagamento (dinheiro, cartão (débito e crédito),</w:t>
+            </w:r>
+            <w:r>
+              <w:rPr>
+                <w:rFonts w:eastAsia="Times New Roman" w:cstheme="minorHAnsi"/>
+                <w:color w:val="000000"/>
+                <w:sz w:val="24"/>
+                <w:szCs w:val="24"/>
+                <w:lang w:eastAsia="pt-BR"/>
+              </w:rPr>
+              <w:t xml:space="preserve"> </w:t>
+            </w:r>
+            <w:proofErr w:type="spellStart"/>
+            <w:r>
+              <w:rPr>
+                <w:rFonts w:eastAsia="Times New Roman" w:cstheme="minorHAnsi"/>
+                <w:color w:val="000000"/>
+                <w:sz w:val="24"/>
+                <w:szCs w:val="24"/>
+                <w:lang w:eastAsia="pt-BR"/>
+              </w:rPr>
+              <w:t>pix</w:t>
+            </w:r>
+            <w:proofErr w:type="spellEnd"/>
+            <w:r>
+              <w:rPr>
+                <w:rFonts w:eastAsia="Times New Roman" w:cstheme="minorHAnsi"/>
+                <w:color w:val="000000"/>
+                <w:sz w:val="24"/>
+                <w:szCs w:val="24"/>
+                <w:lang w:eastAsia="pt-BR"/>
+              </w:rPr>
+              <w:t>).</w:t>
+            </w:r>
+          </w:p>
+          <w:p>
+            <w:pPr>
+              <w:spacing w:before="240" w:after="0" w:line="240" w:lineRule="auto"/>
+              <w:rPr>
+                <w:rFonts w:eastAsia="Times New Roman" w:cstheme="minorHAnsi"/>
+                <w:sz w:val="24"/>
+                <w:szCs w:val="24"/>
+                <w:lang w:eastAsia="pt-BR"/>
+              </w:rPr>
+            </w:pPr>
+            <w:r>
+              <w:rPr>
+                <w:rFonts w:eastAsia="Times New Roman" w:cstheme="minorHAnsi"/>
+                <w:color w:val="000000"/>
+                <w:sz w:val="24"/>
+                <w:szCs w:val="24"/>
+                <w:lang w:eastAsia="pt-BR"/>
+              </w:rPr>
+              <w:t>Revisão dos dados do cliente e após confirmação vai para finalizar o pagamento.</w:t>
+            </w:r>
+          </w:p>
+          <w:p>
+            <w:pPr>
               <w:pStyle w:val="NormalWeb"/>
               <w:spacing w:before="240" w:beforeAutospacing="0" w:after="0" w:afterAutospacing="0"/>
               <w:rPr>
@@ -988,65 +1030,8 @@
                 <w:rFonts w:asciiTheme="minorHAnsi" w:hAnsiTheme="minorHAnsi" w:cstheme="minorHAnsi"/>
                 <w:color w:val="000000"/>
               </w:rPr>
-              <w:t>Apresenta o produto</w:t>
-            </w:r>
-          </w:p>
-          <w:p>
-            <w:pPr>
-              <w:pStyle w:val="NormalWeb"/>
-              <w:spacing w:before="240" w:beforeAutospacing="0" w:after="0" w:afterAutospacing="0"/>
-              <w:rPr>
-                <w:rFonts w:asciiTheme="minorHAnsi" w:hAnsiTheme="minorHAnsi" w:cstheme="minorHAnsi"/>
-              </w:rPr>
-            </w:pPr>
-            <w:r>
-              <w:rPr>
-                <w:rFonts w:asciiTheme="minorHAnsi" w:hAnsiTheme="minorHAnsi" w:cstheme="minorHAnsi"/>
-                <w:color w:val="000000"/>
-              </w:rPr>
-              <w:t>Nome e tipo do produto; Descrição e sugestões.</w:t>
-            </w:r>
-          </w:p>
-          <w:p>
-            <w:pPr>
-              <w:pStyle w:val="NormalWeb"/>
-              <w:spacing w:before="240" w:beforeAutospacing="0" w:after="0" w:afterAutospacing="0"/>
-              <w:rPr>
-                <w:rFonts w:asciiTheme="minorHAnsi" w:hAnsiTheme="minorHAnsi" w:cstheme="minorHAnsi"/>
-              </w:rPr>
-            </w:pPr>
-            <w:r>
-              <w:rPr>
-                <w:rFonts w:asciiTheme="minorHAnsi" w:hAnsiTheme="minorHAnsi" w:cstheme="minorHAnsi"/>
-                <w:color w:val="000000"/>
-              </w:rPr>
-              <w:t>Demonstrar a disponibilidade do cardápio e dos dias</w:t>
-            </w:r>
-            <w:r>
-              <w:rPr>
-                <w:rFonts w:asciiTheme="minorHAnsi" w:hAnsiTheme="minorHAnsi" w:cstheme="minorHAnsi"/>
-                <w:color w:val="000000"/>
-              </w:rPr>
-              <w:t xml:space="preserve"> </w:t>
-            </w:r>
-            <w:r>
-              <w:rPr>
-                <w:rFonts w:asciiTheme="minorHAnsi" w:hAnsiTheme="minorHAnsi" w:cstheme="minorHAnsi"/>
-                <w:color w:val="000000"/>
-              </w:rPr>
-              <w:t>(quarta ou sexta).</w:t>
-            </w:r>
-          </w:p>
-          <w:p>
-            <w:pPr>
-              <w:spacing w:before="40" w:after="40" w:line="240" w:lineRule="auto"/>
-              <w:rPr>
-                <w:rFonts w:eastAsia="Times New Roman" w:cstheme="minorHAnsi"/>
-                <w:sz w:val="24"/>
-                <w:szCs w:val="24"/>
-                <w:lang w:eastAsia="pt-BR"/>
-              </w:rPr>
-            </w:pPr>
+              <w:t>Realiza a o pagamento e é direcionado para página inicial </w:t>
+            </w:r>
           </w:p>
         </w:tc>
       </w:tr>
@@ -1087,7 +1072,19 @@
                 <w:szCs w:val="20"/>
                 <w:lang w:eastAsia="pt-BR"/>
               </w:rPr>
-              <w:t>Fluxo alternativo 2</w:t>
+              <w:t xml:space="preserve">Fluxo alternativo </w:t>
+            </w:r>
+            <w:r>
+              <w:rPr>
+                <w:rFonts w:eastAsia="Times New Roman" w:cstheme="minorHAnsi"/>
+                <w:b/>
+                <w:bCs/>
+                <w:color w:val="000000"/>
+                <w:sz w:val="20"/>
+                <w:szCs w:val="20"/>
+                <w:lang w:eastAsia="pt-BR"/>
+              </w:rPr>
+              <w:t>1</w:t>
             </w:r>
             <w:r>
               <w:rPr>
@@ -1125,10 +1122,13 @@
             </w:pPr>
             <w:r>
               <w:rPr>
-                <w:rFonts w:cstheme="minorHAnsi"/>
-                <w:color w:val="000000"/>
-              </w:rPr>
-              <w:t>Determinar o tipo do produto, a quantidade e certificar o valor total da compra.</w:t>
+                <w:rFonts w:eastAsia="Times New Roman" w:cstheme="minorHAnsi"/>
+                <w:color w:val="000000"/>
+                <w:sz w:val="24"/>
+                <w:szCs w:val="24"/>
+                <w:lang w:eastAsia="pt-BR"/>
+              </w:rPr>
+              <w:t>Caso haja algum erro com os dados relacionados ao pagamento, é apresentado uma caixa de aviso com a mensagem relatando o problema e retorna para página para prosseguir com o pagamento</w:t>
             </w:r>
           </w:p>
         </w:tc>
@@ -1170,7 +1170,19 @@
                 <w:szCs w:val="20"/>
                 <w:lang w:eastAsia="pt-BR"/>
               </w:rPr>
-              <w:t>Fluxo alternativo 3</w:t>
+              <w:t xml:space="preserve">Fluxo alternativo </w:t>
+            </w:r>
+            <w:r>
+              <w:rPr>
+                <w:rFonts w:eastAsia="Times New Roman" w:cstheme="minorHAnsi"/>
+                <w:b/>
+                <w:bCs/>
+                <w:color w:val="000000"/>
+                <w:sz w:val="20"/>
+                <w:szCs w:val="20"/>
+                <w:lang w:eastAsia="pt-BR"/>
+              </w:rPr>
+              <w:t>2</w:t>
             </w:r>
             <w:r>
               <w:rPr>
@@ -1197,74 +1209,24 @@
           </w:tcPr>
           <w:p>
             <w:pPr>
-              <w:pStyle w:val="NormalWeb"/>
-              <w:spacing w:before="240" w:beforeAutospacing="0" w:after="0" w:afterAutospacing="0"/>
-              <w:rPr>
-                <w:rFonts w:asciiTheme="minorHAnsi" w:hAnsiTheme="minorHAnsi" w:cstheme="minorHAnsi"/>
-              </w:rPr>
-            </w:pPr>
-            <w:r>
-              <w:rPr>
-                <w:rFonts w:asciiTheme="minorHAnsi" w:hAnsiTheme="minorHAnsi" w:cstheme="minorHAnsi"/>
-                <w:color w:val="000000"/>
-              </w:rPr>
-              <w:t>Conduzir para a página de pedido se o cliente já possui cadastro </w:t>
-            </w:r>
-          </w:p>
-          <w:p>
-            <w:pPr>
-              <w:pStyle w:val="NormalWeb"/>
-              <w:spacing w:before="240" w:beforeAutospacing="0" w:after="0" w:afterAutospacing="0"/>
-              <w:rPr>
-                <w:rFonts w:asciiTheme="minorHAnsi" w:hAnsiTheme="minorHAnsi" w:cstheme="minorHAnsi"/>
-              </w:rPr>
-            </w:pPr>
-            <w:r>
-              <w:rPr>
-                <w:rFonts w:asciiTheme="minorHAnsi" w:hAnsiTheme="minorHAnsi" w:cstheme="minorHAnsi"/>
-                <w:color w:val="000000"/>
-              </w:rPr>
-              <w:t>Se não possuir cadastro no sistema é conduzido para página de cadastro rápido (nome,</w:t>
-            </w:r>
-            <w:r>
-              <w:rPr>
-                <w:rFonts w:asciiTheme="minorHAnsi" w:hAnsiTheme="minorHAnsi" w:cstheme="minorHAnsi"/>
-                <w:color w:val="000000"/>
-              </w:rPr>
-              <w:t xml:space="preserve"> </w:t>
-            </w:r>
-            <w:r>
-              <w:rPr>
-                <w:rFonts w:asciiTheme="minorHAnsi" w:hAnsiTheme="minorHAnsi" w:cstheme="minorHAnsi"/>
-                <w:color w:val="000000"/>
-              </w:rPr>
-              <w:t>celular,</w:t>
-            </w:r>
-            <w:r>
-              <w:rPr>
-                <w:rFonts w:asciiTheme="minorHAnsi" w:hAnsiTheme="minorHAnsi" w:cstheme="minorHAnsi"/>
-                <w:color w:val="000000"/>
-              </w:rPr>
-              <w:t xml:space="preserve"> </w:t>
-            </w:r>
-            <w:r>
-              <w:rPr>
-                <w:rFonts w:asciiTheme="minorHAnsi" w:hAnsiTheme="minorHAnsi" w:cstheme="minorHAnsi"/>
-                <w:color w:val="000000"/>
-              </w:rPr>
-              <w:t>endereço), depois é encaminhado para página de pedido.</w:t>
-            </w:r>
-          </w:p>
-          <w:p>
-            <w:pPr>
-              <w:spacing w:before="40" w:after="40" w:line="240" w:lineRule="auto"/>
-              <w:rPr>
-                <w:rFonts w:eastAsia="Times New Roman" w:cstheme="minorHAnsi"/>
-                <w:sz w:val="24"/>
-                <w:szCs w:val="24"/>
-                <w:lang w:eastAsia="pt-BR"/>
-              </w:rPr>
-            </w:pPr>
+              <w:spacing w:before="40" w:after="40" w:line="240" w:lineRule="auto"/>
+              <w:rPr>
+                <w:rFonts w:eastAsia="Times New Roman" w:cstheme="minorHAnsi"/>
+                <w:sz w:val="24"/>
+                <w:szCs w:val="24"/>
+                <w:lang w:eastAsia="pt-BR"/>
+              </w:rPr>
+            </w:pPr>
+            <w:r>
+              <w:rPr>
+                <w:rFonts w:eastAsia="Times New Roman" w:cstheme="minorHAnsi"/>
+                <w:color w:val="000000"/>
+                <w:sz w:val="24"/>
+                <w:szCs w:val="24"/>
+                <w:lang w:eastAsia="pt-BR"/>
+              </w:rPr>
+              <w:t>Se o cliente perceber que seus dados estão errados, poderá ser direcionado para atualizar seus dados clicando em um botão</w:t>
+            </w:r>
           </w:p>
         </w:tc>
       </w:tr>
@@ -1319,7 +1281,7 @@
                 <w:szCs w:val="20"/>
                 <w:lang w:eastAsia="pt-BR"/>
               </w:rPr>
-              <w:t>4</w:t>
+              <w:t>3</w:t>
             </w:r>
           </w:p>
         </w:tc>
@@ -1348,206 +1310,13 @@
             </w:pPr>
             <w:r>
               <w:rPr>
-                <w:rFonts w:cstheme="minorHAnsi"/>
-                <w:color w:val="000000"/>
-              </w:rPr>
-              <w:t>Certificar se o local e a disponibilidade da entrega.</w:t>
-            </w:r>
-          </w:p>
-        </w:tc>
-      </w:tr>
-      <w:tr>
-        <w:trPr>
-          <w:trHeight w:val="806"/>
-        </w:trPr>
-        <w:tc>
-          <w:tcPr>
-            <w:tcW w:w="2325" w:type="dxa"/>
-            <w:tcBorders>
-              <w:top w:val="single" w:sz="4" w:space="0" w:color="000000"/>
-              <w:left w:val="single" w:sz="4" w:space="0" w:color="000000"/>
-              <w:bottom w:val="single" w:sz="4" w:space="0" w:color="000000"/>
-              <w:right w:val="single" w:sz="4" w:space="0" w:color="000000"/>
-            </w:tcBorders>
-            <w:shd w:val="clear" w:color="auto" w:fill="F2F2F2"/>
-          </w:tcPr>
-          <w:p>
-            <w:pPr>
-              <w:spacing w:before="40" w:after="40" w:line="240" w:lineRule="auto"/>
-              <w:ind w:left="142"/>
-              <w:rPr>
-                <w:rFonts w:eastAsia="Times New Roman" w:cstheme="minorHAnsi"/>
-                <w:b/>
-                <w:bCs/>
-                <w:color w:val="000000"/>
-                <w:sz w:val="20"/>
-                <w:szCs w:val="20"/>
-                <w:lang w:eastAsia="pt-BR"/>
-              </w:rPr>
-            </w:pPr>
-            <w:r>
-              <w:rPr>
-                <w:rFonts w:eastAsia="Times New Roman" w:cstheme="minorHAnsi"/>
-                <w:b/>
-                <w:bCs/>
-                <w:color w:val="000000"/>
-                <w:sz w:val="20"/>
-                <w:szCs w:val="20"/>
-                <w:lang w:eastAsia="pt-BR"/>
-              </w:rPr>
-              <w:t xml:space="preserve">Fluxo alternativo </w:t>
-            </w:r>
-            <w:r>
-              <w:rPr>
-                <w:rFonts w:eastAsia="Times New Roman" w:cstheme="minorHAnsi"/>
-                <w:b/>
-                <w:bCs/>
-                <w:color w:val="000000"/>
-                <w:sz w:val="20"/>
-                <w:szCs w:val="20"/>
-                <w:lang w:eastAsia="pt-BR"/>
-              </w:rPr>
-              <w:t>5</w:t>
-            </w:r>
-            <w:r>
-              <w:rPr>
-                <w:rFonts w:eastAsia="Times New Roman" w:cstheme="minorHAnsi"/>
-                <w:color w:val="000000"/>
-                <w:sz w:val="20"/>
-                <w:szCs w:val="20"/>
-                <w:lang w:eastAsia="pt-BR"/>
-              </w:rPr>
-              <w:t> </w:t>
-            </w:r>
-          </w:p>
-        </w:tc>
-        <w:tc>
-          <w:tcPr>
-            <w:tcW w:w="0" w:type="auto"/>
-            <w:gridSpan w:val="3"/>
-            <w:tcBorders>
-              <w:top w:val="single" w:sz="4" w:space="0" w:color="000000"/>
-              <w:left w:val="single" w:sz="4" w:space="0" w:color="000000"/>
-              <w:bottom w:val="single" w:sz="4" w:space="0" w:color="000000"/>
-              <w:right w:val="single" w:sz="4" w:space="0" w:color="000000"/>
-            </w:tcBorders>
-          </w:tcPr>
-          <w:p>
-            <w:pPr>
-              <w:spacing w:before="40" w:after="40" w:line="240" w:lineRule="auto"/>
-              <w:rPr>
-                <w:rFonts w:eastAsia="Times New Roman" w:cstheme="minorHAnsi"/>
-                <w:color w:val="000000"/>
-                <w:sz w:val="20"/>
-                <w:szCs w:val="20"/>
-                <w:shd w:val="clear" w:color="auto" w:fill="FFFFFF"/>
-                <w:lang w:eastAsia="pt-BR"/>
-              </w:rPr>
-            </w:pPr>
-            <w:r>
-              <w:rPr>
-                <w:rFonts w:cstheme="minorHAnsi"/>
-                <w:color w:val="000000"/>
-              </w:rPr>
-              <w:t>Finalizar o pedido e direcionar para finalizar o pagamento</w:t>
-            </w:r>
-          </w:p>
-        </w:tc>
-      </w:tr>
-      <w:tr>
-        <w:trPr>
-          <w:trHeight w:val="806"/>
-        </w:trPr>
-        <w:tc>
-          <w:tcPr>
-            <w:tcW w:w="2325" w:type="dxa"/>
-            <w:tcBorders>
-              <w:top w:val="single" w:sz="4" w:space="0" w:color="000000"/>
-              <w:left w:val="single" w:sz="4" w:space="0" w:color="000000"/>
-              <w:bottom w:val="single" w:sz="4" w:space="0" w:color="000000"/>
-              <w:right w:val="single" w:sz="4" w:space="0" w:color="000000"/>
-            </w:tcBorders>
-            <w:shd w:val="clear" w:color="auto" w:fill="F2F2F2"/>
-          </w:tcPr>
-          <w:p>
-            <w:pPr>
-              <w:spacing w:before="40" w:after="40" w:line="240" w:lineRule="auto"/>
-              <w:ind w:left="142"/>
-              <w:rPr>
-                <w:rFonts w:eastAsia="Times New Roman" w:cstheme="minorHAnsi"/>
-                <w:b/>
-                <w:bCs/>
-                <w:color w:val="000000"/>
-                <w:sz w:val="20"/>
-                <w:szCs w:val="20"/>
-                <w:lang w:eastAsia="pt-BR"/>
-              </w:rPr>
-            </w:pPr>
-            <w:r>
-              <w:rPr>
-                <w:rFonts w:eastAsia="Times New Roman" w:cstheme="minorHAnsi"/>
-                <w:b/>
-                <w:bCs/>
-                <w:color w:val="000000"/>
-                <w:sz w:val="20"/>
-                <w:szCs w:val="20"/>
-                <w:lang w:eastAsia="pt-BR"/>
-              </w:rPr>
-              <w:t xml:space="preserve">Fluxo alternativo </w:t>
-            </w:r>
-            <w:r>
-              <w:rPr>
-                <w:rFonts w:eastAsia="Times New Roman" w:cstheme="minorHAnsi"/>
-                <w:b/>
-                <w:bCs/>
-                <w:color w:val="000000"/>
-                <w:sz w:val="20"/>
-                <w:szCs w:val="20"/>
-                <w:lang w:eastAsia="pt-BR"/>
-              </w:rPr>
-              <w:t>6</w:t>
-            </w:r>
-          </w:p>
-        </w:tc>
-        <w:tc>
-          <w:tcPr>
-            <w:tcW w:w="0" w:type="auto"/>
-            <w:gridSpan w:val="3"/>
-            <w:tcBorders>
-              <w:top w:val="single" w:sz="4" w:space="0" w:color="000000"/>
-              <w:left w:val="single" w:sz="4" w:space="0" w:color="000000"/>
-              <w:bottom w:val="single" w:sz="4" w:space="0" w:color="000000"/>
-              <w:right w:val="single" w:sz="4" w:space="0" w:color="000000"/>
-            </w:tcBorders>
-          </w:tcPr>
-          <w:p>
-            <w:pPr>
-              <w:spacing w:before="40" w:after="40" w:line="240" w:lineRule="auto"/>
-              <w:rPr>
-                <w:rFonts w:cstheme="minorHAnsi"/>
-                <w:color w:val="000000"/>
-              </w:rPr>
-            </w:pPr>
-            <w:r>
-              <w:rPr>
-                <w:rFonts w:cstheme="minorHAnsi"/>
-                <w:color w:val="000000"/>
-              </w:rPr>
-              <w:t>Alterar o</w:t>
-            </w:r>
-            <w:r>
-              <w:rPr>
-                <w:rFonts w:cstheme="minorHAnsi"/>
-                <w:color w:val="000000"/>
-              </w:rPr>
-              <w:t xml:space="preserve"> fluxo 3 </w:t>
-            </w:r>
-            <w:r>
-              <w:rPr>
-                <w:rFonts w:cstheme="minorHAnsi"/>
-                <w:color w:val="000000"/>
-              </w:rPr>
-              <w:t>- Perguntar se o cliente gostaria de fazer cadastro</w:t>
+                <w:rFonts w:eastAsia="Times New Roman" w:cstheme="minorHAnsi"/>
+                <w:color w:val="000000"/>
+                <w:sz w:val="24"/>
+                <w:szCs w:val="24"/>
+                <w:lang w:eastAsia="pt-BR"/>
+              </w:rPr>
+              <w:t>Na hipótese do cliente quiser atualizar seu pedido antes de finalizar o pagamento, terá um botão que direciona ele para tela de pedido e fazer a atualização e ao final é redirecionada para página de pagamento </w:t>
             </w:r>
           </w:p>
         </w:tc>

</xml_diff>